<commit_message>
specific comments from rev 1 addressed
</commit_message>
<xml_diff>
--- a/word/Appendix B.docx
+++ b/word/Appendix B.docx
@@ -115,10 +115,10 @@
             <v:path o:extrusionok="f" gradientshapeok="t" o:connecttype="rect"/>
             <o:lock v:ext="edit" aspectratio="t"/>
           </v:shapetype>
-          <v:shape id="_x0000_i1025" type="#_x0000_t75" style="width:188.35pt;height:18.4pt" o:ole="">
+          <v:shape id="_x0000_i1025" type="#_x0000_t75" style="width:188.15pt;height:18.35pt" o:ole="">
             <v:imagedata r:id="rId4" o:title=""/>
           </v:shape>
-          <o:OLEObject Type="Embed" ProgID="Equation.3" ShapeID="_x0000_i1025" DrawAspect="Content" ObjectID="_1534748493" r:id="rId5"/>
+          <o:OLEObject Type="Embed" ProgID="Equation.3" ShapeID="_x0000_i1025" DrawAspect="Content" ObjectID="_1534919065" r:id="rId5"/>
         </w:object>
       </w:r>
       <w:r>
@@ -183,10 +183,10 @@
           <w:szCs w:val="24"/>
         </w:rPr>
         <w:object w:dxaOrig="1680" w:dyaOrig="420">
-          <v:shape id="_x0000_i1026" type="#_x0000_t75" style="width:83.7pt;height:20.95pt" o:ole="">
+          <v:shape id="_x0000_i1026" type="#_x0000_t75" style="width:83.55pt;height:21.05pt" o:ole="">
             <v:imagedata r:id="rId6" o:title=""/>
           </v:shape>
-          <o:OLEObject Type="Embed" ProgID="Equation.3" ShapeID="_x0000_i1026" DrawAspect="Content" ObjectID="_1534748494" r:id="rId7"/>
+          <o:OLEObject Type="Embed" ProgID="Equation.3" ShapeID="_x0000_i1026" DrawAspect="Content" ObjectID="_1534919066" r:id="rId7"/>
         </w:object>
       </w:r>
       <w:r>
@@ -288,10 +288,10 @@
           <w:szCs w:val="24"/>
         </w:rPr>
         <w:object w:dxaOrig="300" w:dyaOrig="380">
-          <v:shape id="_x0000_i1027" type="#_x0000_t75" style="width:15.05pt;height:18.4pt" o:ole="">
+          <v:shape id="_x0000_i1027" type="#_x0000_t75" style="width:14.95pt;height:18.35pt" o:ole="">
             <v:imagedata r:id="rId8" o:title=""/>
           </v:shape>
-          <o:OLEObject Type="Embed" ProgID="Equation.3" ShapeID="_x0000_i1027" DrawAspect="Content" ObjectID="_1534748495" r:id="rId9"/>
+          <o:OLEObject Type="Embed" ProgID="Equation.3" ShapeID="_x0000_i1027" DrawAspect="Content" ObjectID="_1534919067" r:id="rId9"/>
         </w:object>
       </w:r>
       <w:r>
@@ -394,10 +394,10 @@
           <w:szCs w:val="24"/>
         </w:rPr>
         <w:object w:dxaOrig="560" w:dyaOrig="380">
-          <v:shape id="_x0000_i1028" type="#_x0000_t75" style="width:27.65pt;height:18.4pt" o:ole="">
+          <v:shape id="_x0000_i1028" type="#_x0000_t75" style="width:27.85pt;height:18.35pt" o:ole="">
             <v:imagedata r:id="rId10" o:title=""/>
           </v:shape>
-          <o:OLEObject Type="Embed" ProgID="Equation.3" ShapeID="_x0000_i1028" DrawAspect="Content" ObjectID="_1534748496" r:id="rId11"/>
+          <o:OLEObject Type="Embed" ProgID="Equation.3" ShapeID="_x0000_i1028" DrawAspect="Content" ObjectID="_1534919068" r:id="rId11"/>
         </w:object>
       </w:r>
       <w:r>
@@ -427,15 +427,15 @@
       <w:r>
         <w:rPr>
           <w:rFonts w:ascii="Times New Roman" w:hAnsi="Times New Roman" w:cs="Times New Roman"/>
-          <w:position w:val="-16"/>
-          <w:sz w:val="24"/>
-          <w:szCs w:val="24"/>
-        </w:rPr>
-        <w:object w:dxaOrig="580" w:dyaOrig="400">
-          <v:shape id="_x0000_i1029" type="#_x0000_t75" style="width:29.3pt;height:20.1pt" o:ole="">
+          <w:position w:val="-26"/>
+          <w:sz w:val="24"/>
+          <w:szCs w:val="24"/>
+        </w:rPr>
+        <w:object w:dxaOrig="300" w:dyaOrig="499">
+          <v:shape id="_x0000_i1052" type="#_x0000_t75" style="width:14.95pt;height:25.15pt" o:ole="">
             <v:imagedata r:id="rId12" o:title=""/>
           </v:shape>
-          <o:OLEObject Type="Embed" ProgID="Equation.3" ShapeID="_x0000_i1029" DrawAspect="Content" ObjectID="_1534748497" r:id="rId13"/>
+          <o:OLEObject Type="Embed" ProgID="Equation.3" ShapeID="_x0000_i1052" DrawAspect="Content" ObjectID="_1534919069" r:id="rId13"/>
         </w:object>
       </w:r>
       <w:r>
@@ -640,10 +640,10 @@
           <w:szCs w:val="24"/>
         </w:rPr>
         <w:object w:dxaOrig="5200" w:dyaOrig="360">
-          <v:shape id="_x0000_i1030" type="#_x0000_t75" style="width:260.35pt;height:18.4pt" o:ole="">
+          <v:shape id="_x0000_i1030" type="#_x0000_t75" style="width:260.15pt;height:18.35pt" o:ole="">
             <v:imagedata r:id="rId14" o:title=""/>
           </v:shape>
-          <o:OLEObject Type="Embed" ProgID="Equation.3" ShapeID="_x0000_i1030" DrawAspect="Content" ObjectID="_1534748498" r:id="rId15"/>
+          <o:OLEObject Type="Embed" ProgID="Equation.3" ShapeID="_x0000_i1030" DrawAspect="Content" ObjectID="_1534919070" r:id="rId15"/>
         </w:object>
       </w:r>
       <w:r>
@@ -717,10 +717,10 @@
           <w:szCs w:val="24"/>
         </w:rPr>
         <w:object w:dxaOrig="2160" w:dyaOrig="420">
-          <v:shape id="_x0000_i1031" type="#_x0000_t75" style="width:108pt;height:20.95pt" o:ole="">
+          <v:shape id="_x0000_i1031" type="#_x0000_t75" style="width:108pt;height:21.05pt" o:ole="">
             <v:imagedata r:id="rId16" o:title=""/>
           </v:shape>
-          <o:OLEObject Type="Embed" ProgID="Equation.3" ShapeID="_x0000_i1031" DrawAspect="Content" ObjectID="_1534748499" r:id="rId17"/>
+          <o:OLEObject Type="Embed" ProgID="Equation.3" ShapeID="_x0000_i1031" DrawAspect="Content" ObjectID="_1534919071" r:id="rId17"/>
         </w:object>
       </w:r>
       <w:r>
@@ -757,6 +757,12 @@
           <w:sz w:val="24"/>
           <w:szCs w:val="24"/>
         </w:rPr>
+        <w:sectPr>
+          <w:pgSz w:w="12240" w:h="15840"/>
+          <w:pgMar w:top="1440" w:right="1440" w:bottom="1440" w:left="1440" w:header="720" w:footer="720" w:gutter="0"/>
+          <w:cols w:space="720"/>
+          <w:docGrid w:linePitch="360"/>
+        </w:sectPr>
       </w:pPr>
       <w:r>
         <w:rPr>
@@ -857,10 +863,10 @@
           <w:szCs w:val="24"/>
         </w:rPr>
         <w:object w:dxaOrig="660" w:dyaOrig="380">
-          <v:shape id="_x0000_i1032" type="#_x0000_t75" style="width:32.65pt;height:18.4pt" o:ole="">
+          <v:shape id="_x0000_i1032" type="#_x0000_t75" style="width:32.6pt;height:18.35pt" o:ole="">
             <v:imagedata r:id="rId18" o:title=""/>
           </v:shape>
-          <o:OLEObject Type="Embed" ProgID="Equation.3" ShapeID="_x0000_i1032" DrawAspect="Content" ObjectID="_1534748500" r:id="rId19"/>
+          <o:OLEObject Type="Embed" ProgID="Equation.3" ShapeID="_x0000_i1032" DrawAspect="Content" ObjectID="_1534919072" r:id="rId19"/>
         </w:object>
       </w:r>
       <w:r>
@@ -903,10 +909,10 @@
           <w:szCs w:val="24"/>
         </w:rPr>
         <w:object w:dxaOrig="639" w:dyaOrig="420">
-          <v:shape id="_x0000_i1033" type="#_x0000_t75" style="width:28.45pt;height:18.4pt" o:ole="">
+          <v:shape id="_x0000_i1033" type="#_x0000_t75" style="width:28.55pt;height:18.35pt" o:ole="">
             <v:imagedata r:id="rId20" o:title=""/>
           </v:shape>
-          <o:OLEObject Type="Embed" ProgID="Equation.3" ShapeID="_x0000_i1033" DrawAspect="Content" ObjectID="_1534748501" r:id="rId21"/>
+          <o:OLEObject Type="Embed" ProgID="Equation.3" ShapeID="_x0000_i1033" DrawAspect="Content" ObjectID="_1534919073" r:id="rId21"/>
         </w:object>
       </w:r>
       <w:r>
@@ -947,8 +953,17 @@
           <w:sz w:val="24"/>
           <w:szCs w:val="24"/>
         </w:rPr>
-        <w:t xml:space="preserve">The single year estimate for </w:t>
-      </w:r>
+        <w:t>The</w:t>
+      </w:r>
+      <w:r>
+        <w:rPr>
+          <w:rFonts w:ascii="Times New Roman" w:hAnsi="Times New Roman" w:cs="Times New Roman"/>
+          <w:sz w:val="24"/>
+          <w:szCs w:val="24"/>
+        </w:rPr>
+        <w:t xml:space="preserve"> </w:t>
+      </w:r>
+      <w:proofErr w:type="spellStart"/>
       <w:r>
         <w:rPr>
           <w:rFonts w:ascii="Times New Roman" w:hAnsi="Times New Roman" w:cs="Times New Roman"/>
@@ -968,14 +983,7 @@
         </w:rPr>
         <w:t>seas</w:t>
       </w:r>
-      <w:r>
-        <w:rPr>
-          <w:rFonts w:ascii="Times New Roman" w:hAnsi="Times New Roman" w:cs="Times New Roman"/>
-          <w:sz w:val="24"/>
-          <w:szCs w:val="24"/>
-        </w:rPr>
-        <w:t xml:space="preserve"> was repeated for every year and added to the error component that covered the entire time series.</w:t>
-      </w:r>
+      <w:proofErr w:type="spellEnd"/>
       <w:r>
         <w:rPr>
           <w:rFonts w:ascii="Times New Roman" w:hAnsi="Times New Roman" w:cs="Times New Roman"/>
@@ -990,6 +998,46 @@
           <w:sz w:val="24"/>
           <w:szCs w:val="24"/>
         </w:rPr>
+        <w:t xml:space="preserve">component was estimated again for the whole time series using a WRTDS model with no weights, which was then added to the product of the error component simulated for the whole time series and </w:t>
+      </w:r>
+      <w:r>
+        <w:rPr>
+          <w:rFonts w:ascii="Times New Roman" w:hAnsi="Times New Roman" w:cs="Times New Roman"/>
+          <w:sz w:val="24"/>
+          <w:szCs w:val="24"/>
+        </w:rPr>
+        <w:t xml:space="preserve">repeated </w:t>
+      </w:r>
+      <w:r>
+        <w:rPr>
+          <w:rFonts w:ascii="Times New Roman" w:hAnsi="Times New Roman" w:cs="Times New Roman"/>
+          <w:sz w:val="24"/>
+          <w:szCs w:val="24"/>
+        </w:rPr>
+        <w:t>one-year scale parameter</w:t>
+      </w:r>
+      <w:r>
+        <w:rPr>
+          <w:rFonts w:ascii="Times New Roman" w:hAnsi="Times New Roman" w:cs="Times New Roman"/>
+          <w:sz w:val="24"/>
+          <w:szCs w:val="24"/>
+        </w:rPr>
+        <w:t>.</w:t>
+      </w:r>
+      <w:r>
+        <w:rPr>
+          <w:rFonts w:ascii="Times New Roman" w:hAnsi="Times New Roman" w:cs="Times New Roman"/>
+          <w:sz w:val="24"/>
+          <w:szCs w:val="24"/>
+        </w:rPr>
+        <w:t xml:space="preserve"> </w:t>
+      </w:r>
+      <w:r>
+        <w:rPr>
+          <w:rFonts w:ascii="Times New Roman" w:hAnsi="Times New Roman" w:cs="Times New Roman"/>
+          <w:sz w:val="24"/>
+          <w:szCs w:val="24"/>
+        </w:rPr>
         <w:t>A</w:t>
       </w:r>
       <w:r>
@@ -1143,7 +1191,55 @@
           <w:sz w:val="24"/>
           <w:szCs w:val="24"/>
         </w:rPr>
-        <w:t>, in eq. (5). The final time series was then used to compare the relative abilities of WRTDS and GAMs to characterize</w:t>
+        <w:t xml:space="preserve">, in eq. (5). The final </w:t>
+      </w:r>
+      <w:r>
+        <w:rPr>
+          <w:rFonts w:ascii="Times New Roman" w:hAnsi="Times New Roman" w:cs="Times New Roman"/>
+          <w:sz w:val="24"/>
+          <w:szCs w:val="24"/>
+        </w:rPr>
+        <w:t xml:space="preserve">daily </w:t>
+      </w:r>
+      <w:r>
+        <w:rPr>
+          <w:rFonts w:ascii="Times New Roman" w:hAnsi="Times New Roman" w:cs="Times New Roman"/>
+          <w:sz w:val="24"/>
+          <w:szCs w:val="24"/>
+        </w:rPr>
+        <w:t xml:space="preserve">time series </w:t>
+      </w:r>
+      <w:r>
+        <w:rPr>
+          <w:rFonts w:ascii="Times New Roman" w:hAnsi="Times New Roman" w:cs="Times New Roman"/>
+          <w:sz w:val="24"/>
+          <w:szCs w:val="24"/>
+        </w:rPr>
+        <w:t xml:space="preserve">(Figure B1) </w:t>
+      </w:r>
+      <w:r>
+        <w:rPr>
+          <w:rFonts w:ascii="Times New Roman" w:hAnsi="Times New Roman" w:cs="Times New Roman"/>
+          <w:sz w:val="24"/>
+          <w:szCs w:val="24"/>
+        </w:rPr>
+        <w:t xml:space="preserve">was then </w:t>
+      </w:r>
+      <w:r>
+        <w:rPr>
+          <w:rFonts w:ascii="Times New Roman" w:hAnsi="Times New Roman" w:cs="Times New Roman"/>
+          <w:sz w:val="24"/>
+          <w:szCs w:val="24"/>
+        </w:rPr>
+        <w:t xml:space="preserve">sampled monthly </w:t>
+      </w:r>
+      <w:r>
+        <w:rPr>
+          <w:rFonts w:ascii="Times New Roman" w:hAnsi="Times New Roman" w:cs="Times New Roman"/>
+          <w:sz w:val="24"/>
+          <w:szCs w:val="24"/>
+        </w:rPr>
+        <w:t>to compare the relative abilities of WRTDS and GAMs to characterize</w:t>
       </w:r>
       <w:r>
         <w:rPr>
@@ -1159,7 +1255,327 @@
           <w:sz w:val="24"/>
           <w:szCs w:val="24"/>
         </w:rPr>
-        <w:t>flow-normalized trends.</w:t>
+        <w:t>flow-normalized trends</w:t>
+      </w:r>
+      <w:r>
+        <w:rPr>
+          <w:rFonts w:ascii="Times New Roman" w:hAnsi="Times New Roman" w:cs="Times New Roman"/>
+          <w:sz w:val="24"/>
+          <w:szCs w:val="24"/>
+        </w:rPr>
+        <w:t xml:space="preserve"> (Figure B2)</w:t>
+      </w:r>
+      <w:r>
+        <w:rPr>
+          <w:rFonts w:ascii="Times New Roman" w:hAnsi="Times New Roman" w:cs="Times New Roman"/>
+          <w:sz w:val="24"/>
+          <w:szCs w:val="24"/>
+        </w:rPr>
+        <w:t>.</w:t>
+      </w:r>
+    </w:p>
+    <w:p>
+      <w:pPr>
+        <w:widowControl/>
+        <w:spacing w:after="160" w:line="259" w:lineRule="auto"/>
+        <w:rPr>
+          <w:rFonts w:ascii="Times New Roman" w:hAnsi="Times New Roman" w:cs="Times New Roman"/>
+          <w:sz w:val="24"/>
+          <w:szCs w:val="24"/>
+        </w:rPr>
+      </w:pPr>
+    </w:p>
+    <w:p>
+      <w:pPr>
+        <w:spacing w:after="0" w:line="240" w:lineRule="auto"/>
+        <w:rPr>
+          <w:rFonts w:ascii="Times New Roman" w:hAnsi="Times New Roman" w:cs="Times New Roman"/>
+          <w:sz w:val="24"/>
+          <w:szCs w:val="24"/>
+        </w:rPr>
+      </w:pPr>
+      <w:r>
+        <w:rPr>
+          <w:rFonts w:ascii="Times New Roman" w:hAnsi="Times New Roman" w:cs="Times New Roman"/>
+          <w:noProof/>
+          <w:sz w:val="24"/>
+          <w:szCs w:val="24"/>
+        </w:rPr>
+        <w:drawing>
+          <wp:inline distT="0" distB="0" distL="0" distR="0" wp14:anchorId="7462BE1C" wp14:editId="0B241CBB">
+            <wp:extent cx="8406650" cy="4526658"/>
+            <wp:effectExtent l="0" t="0" r="0" b="7620"/>
+            <wp:docPr id="2" name="Picture 2"/>
+            <wp:cNvGraphicFramePr>
+              <a:graphicFrameLocks xmlns:a="http://schemas.openxmlformats.org/drawingml/2006/main" noChangeAspect="1"/>
+            </wp:cNvGraphicFramePr>
+            <a:graphic xmlns:a="http://schemas.openxmlformats.org/drawingml/2006/main">
+              <a:graphicData uri="http://schemas.openxmlformats.org/drawingml/2006/picture">
+                <pic:pic xmlns:pic="http://schemas.openxmlformats.org/drawingml/2006/picture">
+                  <pic:nvPicPr>
+                    <pic:cNvPr id="1" name="chlsim.tif"/>
+                    <pic:cNvPicPr/>
+                  </pic:nvPicPr>
+                  <pic:blipFill>
+                    <a:blip r:embed="rId22" cstate="print">
+                      <a:extLst>
+                        <a:ext uri="{28A0092B-C50C-407E-A947-70E740481C1C}">
+                          <a14:useLocalDpi xmlns:a14="http://schemas.microsoft.com/office/drawing/2010/main" val="0"/>
+                        </a:ext>
+                      </a:extLst>
+                    </a:blip>
+                    <a:stretch>
+                      <a:fillRect/>
+                    </a:stretch>
+                  </pic:blipFill>
+                  <pic:spPr>
+                    <a:xfrm>
+                      <a:off x="0" y="0"/>
+                      <a:ext cx="8406650" cy="4526658"/>
+                    </a:xfrm>
+                    <a:prstGeom prst="rect">
+                      <a:avLst/>
+                    </a:prstGeom>
+                  </pic:spPr>
+                </pic:pic>
+              </a:graphicData>
+            </a:graphic>
+          </wp:inline>
+        </w:drawing>
+      </w:r>
+    </w:p>
+    <w:p>
+      <w:pPr>
+        <w:spacing w:after="0" w:line="240" w:lineRule="auto"/>
+        <w:rPr>
+          <w:rFonts w:ascii="Times New Roman" w:hAnsi="Times New Roman" w:cs="Times New Roman"/>
+          <w:sz w:val="24"/>
+          <w:szCs w:val="24"/>
+        </w:rPr>
+      </w:pPr>
+    </w:p>
+    <w:p>
+      <w:pPr>
+        <w:spacing w:after="0" w:line="240" w:lineRule="auto"/>
+        <w:rPr>
+          <w:rFonts w:ascii="Times New Roman" w:hAnsi="Times New Roman" w:cs="Times New Roman"/>
+          <w:sz w:val="24"/>
+          <w:szCs w:val="24"/>
+        </w:rPr>
+      </w:pPr>
+      <w:r>
+        <w:rPr>
+          <w:rFonts w:ascii="Times New Roman" w:hAnsi="Times New Roman" w:cs="Times New Roman"/>
+          <w:sz w:val="24"/>
+          <w:szCs w:val="24"/>
+        </w:rPr>
+        <w:t>FIGURE</w:t>
+      </w:r>
+      <w:r>
+        <w:rPr>
+          <w:rFonts w:ascii="Times New Roman" w:hAnsi="Times New Roman" w:cs="Times New Roman"/>
+          <w:sz w:val="24"/>
+          <w:szCs w:val="24"/>
+        </w:rPr>
+        <w:t xml:space="preserve"> B1</w:t>
+      </w:r>
+      <w:r>
+        <w:rPr>
+          <w:rFonts w:ascii="Times New Roman" w:hAnsi="Times New Roman" w:cs="Times New Roman"/>
+          <w:sz w:val="24"/>
+          <w:szCs w:val="24"/>
+        </w:rPr>
+        <w:t xml:space="preserve">: </w:t>
+      </w:r>
+      <w:r>
+        <w:rPr>
+          <w:rFonts w:ascii="Times New Roman" w:hAnsi="Times New Roman" w:cs="Times New Roman"/>
+          <w:sz w:val="24"/>
+          <w:szCs w:val="24"/>
+        </w:rPr>
+        <w:t xml:space="preserve">Workflow for creating simulated time series of observed chlorophyll described by </w:t>
+      </w:r>
+      <w:proofErr w:type="spellStart"/>
+      <w:r>
+        <w:rPr>
+          <w:rFonts w:ascii="Times New Roman" w:hAnsi="Times New Roman" w:cs="Times New Roman"/>
+          <w:sz w:val="24"/>
+          <w:szCs w:val="24"/>
+        </w:rPr>
+        <w:t>eqs</w:t>
+      </w:r>
+      <w:proofErr w:type="spellEnd"/>
+      <w:r>
+        <w:rPr>
+          <w:rFonts w:ascii="Times New Roman" w:hAnsi="Times New Roman" w:cs="Times New Roman"/>
+          <w:sz w:val="24"/>
+          <w:szCs w:val="24"/>
+        </w:rPr>
+        <w:t>. (5-7, B1-B4) and supporting text.  Steps 1a-1e describe simulating the flow component of chlorophyll (</w:t>
+      </w:r>
+      <w:proofErr w:type="spellStart"/>
+      <w:r>
+        <w:rPr>
+          <w:rFonts w:ascii="Times New Roman" w:hAnsi="Times New Roman" w:cs="Times New Roman"/>
+          <w:i/>
+          <w:sz w:val="24"/>
+          <w:szCs w:val="24"/>
+        </w:rPr>
+        <w:t>Chl</w:t>
+      </w:r>
+      <w:r>
+        <w:rPr>
+          <w:rFonts w:ascii="Times New Roman" w:hAnsi="Times New Roman" w:cs="Times New Roman"/>
+          <w:i/>
+          <w:sz w:val="24"/>
+          <w:szCs w:val="24"/>
+          <w:vertAlign w:val="subscript"/>
+        </w:rPr>
+        <w:t>flo</w:t>
+      </w:r>
+      <w:proofErr w:type="spellEnd"/>
+      <w:r>
+        <w:rPr>
+          <w:rFonts w:ascii="Times New Roman" w:hAnsi="Times New Roman" w:cs="Times New Roman"/>
+          <w:sz w:val="24"/>
+          <w:szCs w:val="24"/>
+        </w:rPr>
+        <w:t>, eq. (6)), steps 2a-2g describe simulating the biological component of chlorophyll (</w:t>
+      </w:r>
+      <w:proofErr w:type="spellStart"/>
+      <w:r>
+        <w:rPr>
+          <w:rFonts w:ascii="Times New Roman" w:hAnsi="Times New Roman" w:cs="Times New Roman"/>
+          <w:i/>
+          <w:sz w:val="24"/>
+          <w:szCs w:val="24"/>
+        </w:rPr>
+        <w:t>Chl</w:t>
+      </w:r>
+      <w:r>
+        <w:rPr>
+          <w:rFonts w:ascii="Times New Roman" w:hAnsi="Times New Roman" w:cs="Times New Roman"/>
+          <w:i/>
+          <w:sz w:val="24"/>
+          <w:szCs w:val="24"/>
+          <w:vertAlign w:val="subscript"/>
+        </w:rPr>
+        <w:t>bio</w:t>
+      </w:r>
+      <w:proofErr w:type="spellEnd"/>
+      <w:r>
+        <w:rPr>
+          <w:rFonts w:ascii="Times New Roman" w:hAnsi="Times New Roman" w:cs="Times New Roman"/>
+          <w:sz w:val="24"/>
+          <w:szCs w:val="24"/>
+        </w:rPr>
+        <w:t>, eq. (7)), and step three combines the two to create observed chlorophyll (</w:t>
+      </w:r>
+      <w:proofErr w:type="spellStart"/>
+      <w:r>
+        <w:rPr>
+          <w:rFonts w:ascii="Times New Roman" w:hAnsi="Times New Roman" w:cs="Times New Roman"/>
+          <w:i/>
+          <w:sz w:val="24"/>
+          <w:szCs w:val="24"/>
+        </w:rPr>
+        <w:t>Chl</w:t>
+      </w:r>
+      <w:r>
+        <w:rPr>
+          <w:rFonts w:ascii="Times New Roman" w:hAnsi="Times New Roman" w:cs="Times New Roman"/>
+          <w:i/>
+          <w:sz w:val="24"/>
+          <w:szCs w:val="24"/>
+          <w:vertAlign w:val="subscript"/>
+        </w:rPr>
+        <w:t>obs</w:t>
+      </w:r>
+      <w:proofErr w:type="spellEnd"/>
+      <w:r>
+        <w:rPr>
+          <w:rFonts w:ascii="Times New Roman" w:hAnsi="Times New Roman" w:cs="Times New Roman"/>
+          <w:sz w:val="24"/>
+          <w:szCs w:val="24"/>
+        </w:rPr>
+        <w:t>, eq. (5))</w:t>
+      </w:r>
+      <w:r>
+        <w:rPr>
+          <w:rFonts w:ascii="Times New Roman" w:hAnsi="Times New Roman" w:cs="Times New Roman"/>
+          <w:sz w:val="24"/>
+          <w:szCs w:val="24"/>
+        </w:rPr>
+        <w:t>.</w:t>
+      </w:r>
+      <w:r>
+        <w:rPr>
+          <w:rFonts w:ascii="Times New Roman" w:hAnsi="Times New Roman" w:cs="Times New Roman"/>
+          <w:sz w:val="24"/>
+          <w:szCs w:val="24"/>
+        </w:rPr>
+        <w:t xml:space="preserve">  The flow component is assumed constant throughout the time series (</w:t>
+      </w:r>
+      <w:r>
+        <w:rPr>
+          <w:rFonts w:ascii="Times New Roman" w:hAnsi="Times New Roman" w:cs="Times New Roman"/>
+          <w:i/>
+          <w:sz w:val="24"/>
+          <w:szCs w:val="24"/>
+        </w:rPr>
+        <w:t xml:space="preserve">I </w:t>
+      </w:r>
+      <w:r>
+        <w:rPr>
+          <w:rFonts w:ascii="Times New Roman" w:hAnsi="Times New Roman" w:cs="Times New Roman"/>
+          <w:sz w:val="24"/>
+          <w:szCs w:val="24"/>
+        </w:rPr>
+        <w:t>= 1</w:t>
+      </w:r>
+      <w:r>
+        <w:rPr>
+          <w:rFonts w:ascii="Times New Roman" w:hAnsi="Times New Roman" w:cs="Times New Roman"/>
+          <w:sz w:val="24"/>
+          <w:szCs w:val="24"/>
+        </w:rPr>
+        <w:t xml:space="preserve"> in eq. (6)).</w:t>
+      </w:r>
+      <w:r>
+        <w:rPr>
+          <w:rFonts w:ascii="Times New Roman" w:hAnsi="Times New Roman" w:cs="Times New Roman"/>
+          <w:sz w:val="24"/>
+          <w:szCs w:val="24"/>
+        </w:rPr>
+        <w:t xml:space="preserve"> Functions for estimating these time series are available in the </w:t>
+      </w:r>
+      <w:proofErr w:type="spellStart"/>
+      <w:r>
+        <w:rPr>
+          <w:rFonts w:ascii="Times New Roman" w:hAnsi="Times New Roman" w:cs="Times New Roman"/>
+          <w:sz w:val="24"/>
+          <w:szCs w:val="24"/>
+        </w:rPr>
+        <w:t>WRTDStidal</w:t>
+      </w:r>
+      <w:proofErr w:type="spellEnd"/>
+      <w:r>
+        <w:rPr>
+          <w:rFonts w:ascii="Times New Roman" w:hAnsi="Times New Roman" w:cs="Times New Roman"/>
+          <w:sz w:val="24"/>
+          <w:szCs w:val="24"/>
+        </w:rPr>
+        <w:t xml:space="preserve"> R package, link in Appendix A. </w:t>
+      </w:r>
+      <w:bookmarkStart w:id="0" w:name="_GoBack"/>
+      <w:bookmarkEnd w:id="0"/>
+      <w:r>
+        <w:rPr>
+          <w:rFonts w:ascii="Times New Roman" w:hAnsi="Times New Roman" w:cs="Times New Roman"/>
+          <w:sz w:val="24"/>
+          <w:szCs w:val="24"/>
+        </w:rPr>
+        <w:t xml:space="preserve"> </w:t>
       </w:r>
     </w:p>
     <w:p>
@@ -1170,7 +1586,33 @@
           <w:sz w:val="24"/>
           <w:szCs w:val="24"/>
         </w:rPr>
+        <w:sectPr>
+          <w:pgSz w:w="15840" w:h="12240" w:orient="landscape"/>
+          <w:pgMar w:top="1440" w:right="1440" w:bottom="1440" w:left="1440" w:header="720" w:footer="720" w:gutter="0"/>
+          <w:cols w:space="720"/>
+          <w:docGrid w:linePitch="360"/>
+        </w:sectPr>
       </w:pPr>
+    </w:p>
+    <w:p>
+      <w:pPr>
+        <w:spacing w:after="0" w:line="480" w:lineRule="auto"/>
+        <w:rPr>
+          <w:rFonts w:ascii="Times New Roman" w:hAnsi="Times New Roman" w:cs="Times New Roman"/>
+          <w:sz w:val="24"/>
+          <w:szCs w:val="24"/>
+        </w:rPr>
+      </w:pPr>
+    </w:p>
+    <w:p>
+      <w:pPr>
+        <w:spacing w:after="0" w:line="480" w:lineRule="auto"/>
+        <w:rPr>
+          <w:rFonts w:ascii="Times New Roman" w:hAnsi="Times New Roman" w:cs="Times New Roman"/>
+          <w:sz w:val="24"/>
+          <w:szCs w:val="24"/>
+        </w:rPr>
+      </w:pPr>
       <w:r>
         <w:rPr>
           <w:rFonts w:ascii="Times New Roman" w:hAnsi="Times New Roman" w:cs="Times New Roman"/>
@@ -1178,7 +1620,6 @@
           <w:sz w:val="24"/>
           <w:szCs w:val="24"/>
         </w:rPr>
-        <w:lastRenderedPageBreak/>
         <w:drawing>
           <wp:inline distT="0" distB="0" distL="0" distR="0">
             <wp:extent cx="5486400" cy="6400800"/>
@@ -1195,7 +1636,7 @@
                     <pic:cNvPicPr/>
                   </pic:nvPicPr>
                   <pic:blipFill>
-                    <a:blip r:embed="rId22" cstate="print">
+                    <a:blip r:embed="rId23" cstate="print">
                       <a:extLst>
                         <a:ext uri="{28A0092B-C50C-407E-A947-70E740481C1C}">
                           <a14:useLocalDpi xmlns:a14="http://schemas.microsoft.com/office/drawing/2010/main" val="0"/>
@@ -1253,7 +1694,7 @@
           <w:sz w:val="24"/>
           <w:szCs w:val="24"/>
         </w:rPr>
-        <w:t>1</w:t>
+        <w:t>2</w:t>
       </w:r>
       <w:r>
         <w:rPr>
@@ -1353,17 +1794,7 @@
           <w:sz w:val="24"/>
           <w:szCs w:val="24"/>
         </w:rPr>
-        <w:t xml:space="preserve"> effects of flow: none, constant, and increasing effect. The flow-normalized results for the simulated monthly</w:t>
-      </w:r>
-      <w:bookmarkStart w:id="0" w:name="_GoBack"/>
-      <w:bookmarkEnd w:id="0"/>
-      <w:r>
-        <w:rPr>
-          <w:rFonts w:ascii="Times New Roman" w:hAnsi="Times New Roman" w:cs="Times New Roman"/>
-          <w:sz w:val="24"/>
-          <w:szCs w:val="24"/>
-        </w:rPr>
-        <w:t xml:space="preserve"> time series from each model were compared to the first time series </w:t>
+        <w:t xml:space="preserve"> effects of flow: none, constant, and increasing effect. The flow-normalized results for the simulated monthly time series from each model were compared to the first time series </w:t>
       </w:r>
       <w:r>
         <w:rPr>

</xml_diff>

<commit_message>
chlsim figure with better arrows
</commit_message>
<xml_diff>
--- a/word/Appendix B.docx
+++ b/word/Appendix B.docx
@@ -118,7 +118,7 @@
           <v:shape id="_x0000_i1025" type="#_x0000_t75" style="width:188.15pt;height:18.35pt" o:ole="">
             <v:imagedata r:id="rId4" o:title=""/>
           </v:shape>
-          <o:OLEObject Type="Embed" ProgID="Equation.3" ShapeID="_x0000_i1025" DrawAspect="Content" ObjectID="_1534919065" r:id="rId5"/>
+          <o:OLEObject Type="Embed" ProgID="Equation.3" ShapeID="_x0000_i1025" DrawAspect="Content" ObjectID="_1535181406" r:id="rId5"/>
         </w:object>
       </w:r>
       <w:r>
@@ -186,7 +186,7 @@
           <v:shape id="_x0000_i1026" type="#_x0000_t75" style="width:83.55pt;height:21.05pt" o:ole="">
             <v:imagedata r:id="rId6" o:title=""/>
           </v:shape>
-          <o:OLEObject Type="Embed" ProgID="Equation.3" ShapeID="_x0000_i1026" DrawAspect="Content" ObjectID="_1534919066" r:id="rId7"/>
+          <o:OLEObject Type="Embed" ProgID="Equation.3" ShapeID="_x0000_i1026" DrawAspect="Content" ObjectID="_1535181407" r:id="rId7"/>
         </w:object>
       </w:r>
       <w:r>
@@ -291,7 +291,7 @@
           <v:shape id="_x0000_i1027" type="#_x0000_t75" style="width:14.95pt;height:18.35pt" o:ole="">
             <v:imagedata r:id="rId8" o:title=""/>
           </v:shape>
-          <o:OLEObject Type="Embed" ProgID="Equation.3" ShapeID="_x0000_i1027" DrawAspect="Content" ObjectID="_1534919067" r:id="rId9"/>
+          <o:OLEObject Type="Embed" ProgID="Equation.3" ShapeID="_x0000_i1027" DrawAspect="Content" ObjectID="_1535181408" r:id="rId9"/>
         </w:object>
       </w:r>
       <w:r>
@@ -397,7 +397,7 @@
           <v:shape id="_x0000_i1028" type="#_x0000_t75" style="width:27.85pt;height:18.35pt" o:ole="">
             <v:imagedata r:id="rId10" o:title=""/>
           </v:shape>
-          <o:OLEObject Type="Embed" ProgID="Equation.3" ShapeID="_x0000_i1028" DrawAspect="Content" ObjectID="_1534919068" r:id="rId11"/>
+          <o:OLEObject Type="Embed" ProgID="Equation.3" ShapeID="_x0000_i1028" DrawAspect="Content" ObjectID="_1535181409" r:id="rId11"/>
         </w:object>
       </w:r>
       <w:r>
@@ -432,10 +432,10 @@
           <w:szCs w:val="24"/>
         </w:rPr>
         <w:object w:dxaOrig="300" w:dyaOrig="499">
-          <v:shape id="_x0000_i1052" type="#_x0000_t75" style="width:14.95pt;height:25.15pt" o:ole="">
+          <v:shape id="_x0000_i1029" type="#_x0000_t75" style="width:14.95pt;height:25.15pt" o:ole="">
             <v:imagedata r:id="rId12" o:title=""/>
           </v:shape>
-          <o:OLEObject Type="Embed" ProgID="Equation.3" ShapeID="_x0000_i1052" DrawAspect="Content" ObjectID="_1534919069" r:id="rId13"/>
+          <o:OLEObject Type="Embed" ProgID="Equation.3" ShapeID="_x0000_i1029" DrawAspect="Content" ObjectID="_1535181410" r:id="rId13"/>
         </w:object>
       </w:r>
       <w:r>
@@ -643,7 +643,7 @@
           <v:shape id="_x0000_i1030" type="#_x0000_t75" style="width:260.15pt;height:18.35pt" o:ole="">
             <v:imagedata r:id="rId14" o:title=""/>
           </v:shape>
-          <o:OLEObject Type="Embed" ProgID="Equation.3" ShapeID="_x0000_i1030" DrawAspect="Content" ObjectID="_1534919070" r:id="rId15"/>
+          <o:OLEObject Type="Embed" ProgID="Equation.3" ShapeID="_x0000_i1030" DrawAspect="Content" ObjectID="_1535181411" r:id="rId15"/>
         </w:object>
       </w:r>
       <w:r>
@@ -720,7 +720,7 @@
           <v:shape id="_x0000_i1031" type="#_x0000_t75" style="width:108pt;height:21.05pt" o:ole="">
             <v:imagedata r:id="rId16" o:title=""/>
           </v:shape>
-          <o:OLEObject Type="Embed" ProgID="Equation.3" ShapeID="_x0000_i1031" DrawAspect="Content" ObjectID="_1534919071" r:id="rId17"/>
+          <o:OLEObject Type="Embed" ProgID="Equation.3" ShapeID="_x0000_i1031" DrawAspect="Content" ObjectID="_1535181412" r:id="rId17"/>
         </w:object>
       </w:r>
       <w:r>
@@ -853,7 +853,23 @@
           <w:sz w:val="24"/>
           <w:szCs w:val="24"/>
         </w:rPr>
-        <w:t>. Standard error estimates from the regression used at each point in the one-year time series were also retained for each residual. Errors were simulated (</w:t>
+        <w:t>. Standard error estimates from the regression used at each point in the one-year time series were also retained for each residual</w:t>
+      </w:r>
+      <w:r>
+        <w:rPr>
+          <w:rFonts w:ascii="Times New Roman" w:hAnsi="Times New Roman" w:cs="Times New Roman"/>
+          <w:sz w:val="24"/>
+          <w:szCs w:val="24"/>
+        </w:rPr>
+        <w:t xml:space="preserve"> and used as a measure of the scale parameter</w:t>
+      </w:r>
+      <w:r>
+        <w:rPr>
+          <w:rFonts w:ascii="Times New Roman" w:hAnsi="Times New Roman" w:cs="Times New Roman"/>
+          <w:sz w:val="24"/>
+          <w:szCs w:val="24"/>
+        </w:rPr>
+        <w:t>. Errors were simulated (</w:t>
       </w:r>
       <w:r>
         <w:rPr>
@@ -866,7 +882,7 @@
           <v:shape id="_x0000_i1032" type="#_x0000_t75" style="width:32.6pt;height:18.35pt" o:ole="">
             <v:imagedata r:id="rId18" o:title=""/>
           </v:shape>
-          <o:OLEObject Type="Embed" ProgID="Equation.3" ShapeID="_x0000_i1032" DrawAspect="Content" ObjectID="_1534919072" r:id="rId19"/>
+          <o:OLEObject Type="Embed" ProgID="Equation.3" ShapeID="_x0000_i1032" DrawAspect="Content" ObjectID="_1535181413" r:id="rId19"/>
         </w:object>
       </w:r>
       <w:r>
@@ -912,7 +928,7 @@
           <v:shape id="_x0000_i1033" type="#_x0000_t75" style="width:28.55pt;height:18.35pt" o:ole="">
             <v:imagedata r:id="rId20" o:title=""/>
           </v:shape>
-          <o:OLEObject Type="Embed" ProgID="Equation.3" ShapeID="_x0000_i1033" DrawAspect="Content" ObjectID="_1534919073" r:id="rId21"/>
+          <o:OLEObject Type="Embed" ProgID="Equation.3" ShapeID="_x0000_i1033" DrawAspect="Content" ObjectID="_1535181414" r:id="rId21"/>
         </w:object>
       </w:r>
       <w:r>
@@ -1303,7 +1319,7 @@
         </w:rPr>
         <w:drawing>
           <wp:inline distT="0" distB="0" distL="0" distR="0" wp14:anchorId="7462BE1C" wp14:editId="0B241CBB">
-            <wp:extent cx="8406650" cy="4526658"/>
+            <wp:extent cx="8406650" cy="4526657"/>
             <wp:effectExtent l="0" t="0" r="0" b="7620"/>
             <wp:docPr id="2" name="Picture 2"/>
             <wp:cNvGraphicFramePr>
@@ -1331,7 +1347,7 @@
                   <pic:spPr>
                     <a:xfrm>
                       <a:off x="0" y="0"/>
-                      <a:ext cx="8406650" cy="4526658"/>
+                      <a:ext cx="8406650" cy="4526657"/>
                     </a:xfrm>
                     <a:prstGeom prst="rect">
                       <a:avLst/>
@@ -1539,36 +1555,52 @@
           <w:sz w:val="24"/>
           <w:szCs w:val="24"/>
         </w:rPr>
-        <w:t xml:space="preserve"> in eq. (6)).</w:t>
-      </w:r>
-      <w:r>
-        <w:rPr>
-          <w:rFonts w:ascii="Times New Roman" w:hAnsi="Times New Roman" w:cs="Times New Roman"/>
-          <w:sz w:val="24"/>
-          <w:szCs w:val="24"/>
-        </w:rPr>
-        <w:t xml:space="preserve"> Functions for estimating these time series are available in the </w:t>
-      </w:r>
-      <w:proofErr w:type="spellStart"/>
-      <w:r>
-        <w:rPr>
-          <w:rFonts w:ascii="Times New Roman" w:hAnsi="Times New Roman" w:cs="Times New Roman"/>
-          <w:sz w:val="24"/>
-          <w:szCs w:val="24"/>
-        </w:rPr>
-        <w:t>WRTDStidal</w:t>
-      </w:r>
-      <w:proofErr w:type="spellEnd"/>
-      <w:r>
-        <w:rPr>
-          <w:rFonts w:ascii="Times New Roman" w:hAnsi="Times New Roman" w:cs="Times New Roman"/>
-          <w:sz w:val="24"/>
-          <w:szCs w:val="24"/>
-        </w:rPr>
-        <w:t xml:space="preserve"> R package, link in Appendix A. </w:t>
+        <w:t xml:space="preserve"> in</w:t>
+      </w:r>
+      <w:r>
+        <w:rPr>
+          <w:rFonts w:ascii="Times New Roman" w:hAnsi="Times New Roman" w:cs="Times New Roman"/>
+          <w:sz w:val="24"/>
+          <w:szCs w:val="24"/>
+        </w:rPr>
+        <w:t xml:space="preserve"> step 1e,</w:t>
       </w:r>
       <w:bookmarkStart w:id="0" w:name="_GoBack"/>
       <w:bookmarkEnd w:id="0"/>
+      <w:r>
+        <w:rPr>
+          <w:rFonts w:ascii="Times New Roman" w:hAnsi="Times New Roman" w:cs="Times New Roman"/>
+          <w:sz w:val="24"/>
+          <w:szCs w:val="24"/>
+        </w:rPr>
+        <w:t xml:space="preserve"> eq. (6)).</w:t>
+      </w:r>
+      <w:r>
+        <w:rPr>
+          <w:rFonts w:ascii="Times New Roman" w:hAnsi="Times New Roman" w:cs="Times New Roman"/>
+          <w:sz w:val="24"/>
+          <w:szCs w:val="24"/>
+        </w:rPr>
+        <w:t xml:space="preserve"> Functions for estimating these time series are available in the </w:t>
+      </w:r>
+      <w:proofErr w:type="spellStart"/>
+      <w:r>
+        <w:rPr>
+          <w:rFonts w:ascii="Times New Roman" w:hAnsi="Times New Roman" w:cs="Times New Roman"/>
+          <w:sz w:val="24"/>
+          <w:szCs w:val="24"/>
+        </w:rPr>
+        <w:t>WRTDStidal</w:t>
+      </w:r>
+      <w:proofErr w:type="spellEnd"/>
+      <w:r>
+        <w:rPr>
+          <w:rFonts w:ascii="Times New Roman" w:hAnsi="Times New Roman" w:cs="Times New Roman"/>
+          <w:sz w:val="24"/>
+          <w:szCs w:val="24"/>
+        </w:rPr>
+        <w:t xml:space="preserve"> R package, link in Appendix A. </w:t>
+      </w:r>
       <w:r>
         <w:rPr>
           <w:rFonts w:ascii="Times New Roman" w:hAnsi="Times New Roman" w:cs="Times New Roman"/>

</xml_diff>